<commit_message>
Updated design doc. Create homepage outline
</commit_message>
<xml_diff>
--- a/digi-gallery-design.docx
+++ b/digi-gallery-design.docx
@@ -20,10 +20,354 @@
         <w:t>The purpose of this application is a blog style photography</w:t>
       </w:r>
       <w:r>
-        <w:t xml:space="preserve"> site. Users will be able to post an image with small text caption. Other users will be able to view, like, and comment on these posts.</w:t>
+        <w:t xml:space="preserve"> site. </w:t>
+      </w:r>
+      <w:r>
+        <w:t>Registered u</w:t>
+      </w:r>
+      <w:r>
+        <w:t xml:space="preserve">sers will be able to post an image with small text caption. Other </w:t>
+      </w:r>
+      <w:r>
+        <w:t xml:space="preserve">registered </w:t>
+      </w:r>
+      <w:r>
+        <w:t>users will be able to view, like, and comment on these posts.</w:t>
+      </w:r>
+      <w:r>
+        <w:t xml:space="preserve"> </w:t>
+      </w:r>
+    </w:p>
+    <w:p/>
+    <w:p>
+      <w:r>
+        <w:t xml:space="preserve">Nonregistered users will only be able to view posts. </w:t>
+      </w:r>
+      <w:r>
+        <w:t>Homepage will show the initial 16 articles with the newest post appearing first. Subsequent API calls to server can retrieve an additional 6 posts at a time.</w:t>
+      </w:r>
+    </w:p>
+    <w:p/>
+    <w:p>
+      <w:r>
+        <w:t xml:space="preserve">Registered users will have access to a dashboard that will display their avatar, username (if applicable), posts, profile, and setting. </w:t>
+      </w:r>
+    </w:p>
+    <w:p/>
+    <w:p>
+      <w:pPr>
+        <w:rPr>
+          <w:b/>
+        </w:rPr>
+      </w:pPr>
+      <w:r>
+        <w:rPr>
+          <w:b/>
+        </w:rPr>
+        <w:t>Technologies:</w:t>
+      </w:r>
+    </w:p>
+    <w:p>
+      <w:pPr>
+        <w:pStyle w:val="ListParagraph"/>
+        <w:numPr>
+          <w:ilvl w:val="0"/>
+          <w:numId w:val="2"/>
+        </w:numPr>
+      </w:pPr>
+      <w:r>
+        <w:t>React.js – To build out the user interface into a series of components.</w:t>
+      </w:r>
+    </w:p>
+    <w:p>
+      <w:pPr>
+        <w:pStyle w:val="ListParagraph"/>
+        <w:numPr>
+          <w:ilvl w:val="0"/>
+          <w:numId w:val="2"/>
+        </w:numPr>
+      </w:pPr>
+      <w:r>
+        <w:t xml:space="preserve">Redux.js – Global state management. Allows various React components to update and receive updates as necessary depending on the current state. </w:t>
+      </w:r>
+      <w:r>
+        <w:t>Redux will be used to store the loaded posts in state where React can access it and display the posts.</w:t>
+      </w:r>
+    </w:p>
+    <w:p>
+      <w:pPr>
+        <w:pStyle w:val="ListParagraph"/>
+        <w:numPr>
+          <w:ilvl w:val="0"/>
+          <w:numId w:val="2"/>
+        </w:numPr>
+      </w:pPr>
+      <w:proofErr w:type="spellStart"/>
+      <w:r>
+        <w:t>Boots</w:t>
+      </w:r>
+      <w:proofErr w:type="spellEnd"/>
+      <w:r>
+        <w:t>trap 4 – CSS Framework to help build out UI. Use customized CSS as necessary.</w:t>
+      </w:r>
+    </w:p>
+    <w:p>
+      <w:pPr>
+        <w:pStyle w:val="ListParagraph"/>
+        <w:numPr>
+          <w:ilvl w:val="0"/>
+          <w:numId w:val="2"/>
+        </w:numPr>
+      </w:pPr>
+      <w:r>
+        <w:t>Node.js – JavaScript runtime environment. JavaScript code is converted into faster machine code.</w:t>
+      </w:r>
+      <w:r>
+        <w:t xml:space="preserve"> Node.js uses an event-driven non-blocking I/O model.</w:t>
+      </w:r>
+    </w:p>
+    <w:p>
+      <w:pPr>
+        <w:pStyle w:val="ListParagraph"/>
+        <w:numPr>
+          <w:ilvl w:val="0"/>
+          <w:numId w:val="1"/>
+        </w:numPr>
+      </w:pPr>
+      <w:r>
+        <w:t xml:space="preserve">Express.js </w:t>
+      </w:r>
+      <w:r>
+        <w:t>–</w:t>
+      </w:r>
+      <w:r>
+        <w:t xml:space="preserve"> </w:t>
+      </w:r>
+      <w:r>
+        <w:t>Node.js framework to assist with route handling, integrating MongoDB database</w:t>
+      </w:r>
+      <w:r>
+        <w:t>, handling and requests.</w:t>
+      </w:r>
+    </w:p>
+    <w:p>
+      <w:pPr>
+        <w:pStyle w:val="ListParagraph"/>
+        <w:numPr>
+          <w:ilvl w:val="0"/>
+          <w:numId w:val="1"/>
+        </w:numPr>
+      </w:pPr>
+      <w:r>
+        <w:t>MongoDB – Nonrelational database used to store data as documents in collections.</w:t>
+      </w:r>
+      <w:r>
+        <w:t xml:space="preserve"> Saves user and post collections.</w:t>
+      </w:r>
+    </w:p>
+    <w:p>
+      <w:pPr>
+        <w:pStyle w:val="ListParagraph"/>
+        <w:numPr>
+          <w:ilvl w:val="0"/>
+          <w:numId w:val="1"/>
+        </w:numPr>
+      </w:pPr>
+      <w:r>
+        <w:t xml:space="preserve">Mongoose.js – MongoDB object data modeling library. Represents data as JSON objects then maps them over the underlying database. Mongoose Model </w:t>
+      </w:r>
+      <w:r>
+        <w:sym w:font="Wingdings" w:char="F0E0"/>
+      </w:r>
+      <w:r>
+        <w:t xml:space="preserve"> </w:t>
+      </w:r>
+      <w:r>
+        <w:t xml:space="preserve">uses schema </w:t>
+      </w:r>
+      <w:r>
+        <w:sym w:font="Wingdings" w:char="F0E0"/>
+      </w:r>
+      <w:r>
+        <w:t xml:space="preserve"> to create new documents</w:t>
+      </w:r>
+      <w:r>
+        <w:t xml:space="preserve"> </w:t>
+      </w:r>
+      <w:r>
+        <w:sym w:font="Wingdings" w:char="F0E0"/>
+      </w:r>
+      <w:r>
+        <w:t xml:space="preserve"> gets placed into collection</w:t>
+      </w:r>
+      <w:r>
+        <w:t>.</w:t>
+      </w:r>
+    </w:p>
+    <w:p>
+      <w:pPr>
+        <w:pStyle w:val="ListParagraph"/>
+        <w:numPr>
+          <w:ilvl w:val="0"/>
+          <w:numId w:val="1"/>
+        </w:numPr>
+      </w:pPr>
+      <w:r>
+        <w:t>JSON Web Token – Used for authentication.</w:t>
+      </w:r>
+    </w:p>
+    <w:p>
+      <w:pPr>
+        <w:pStyle w:val="ListParagraph"/>
+        <w:numPr>
+          <w:ilvl w:val="0"/>
+          <w:numId w:val="1"/>
+        </w:numPr>
+      </w:pPr>
+      <w:r>
+        <w:t>Bcrypt.js – Used to hash passwords.</w:t>
+      </w:r>
+    </w:p>
+    <w:p/>
+    <w:p>
+      <w:pPr>
+        <w:rPr>
+          <w:b/>
+        </w:rPr>
+      </w:pPr>
+      <w:r>
+        <w:rPr>
+          <w:b/>
+        </w:rPr>
+        <w:t>User Interface:</w:t>
+      </w:r>
+    </w:p>
+    <w:p>
+      <w:r>
+        <w:t xml:space="preserve">Styling will be influenced by </w:t>
+      </w:r>
+      <w:hyperlink r:id="rId5" w:history="1">
+        <w:r>
+          <w:rPr>
+            <w:rStyle w:val="Hyperlink"/>
+          </w:rPr>
+          <w:t>www.speedhunters.com</w:t>
+        </w:r>
+      </w:hyperlink>
+      <w:r>
+        <w:t xml:space="preserve"> for displaying posts on the homepage. </w:t>
+      </w:r>
+    </w:p>
+    <w:p>
+      <w:r>
+        <w:lastRenderedPageBreak/>
+        <w:drawing>
+          <wp:inline distT="0" distB="0" distL="0" distR="0" wp14:anchorId="29B37EBB" wp14:editId="4A0CF92B">
+            <wp:extent cx="6858000" cy="6725920"/>
+            <wp:effectExtent l="0" t="0" r="0" b="5080"/>
+            <wp:docPr id="2" name="Picture 2"/>
+            <wp:cNvGraphicFramePr>
+              <a:graphicFrameLocks xmlns:a="http://schemas.openxmlformats.org/drawingml/2006/main" noChangeAspect="1"/>
+            </wp:cNvGraphicFramePr>
+            <a:graphic xmlns:a="http://schemas.openxmlformats.org/drawingml/2006/main">
+              <a:graphicData uri="http://schemas.openxmlformats.org/drawingml/2006/picture">
+                <pic:pic xmlns:pic="http://schemas.openxmlformats.org/drawingml/2006/picture">
+                  <pic:nvPicPr>
+                    <pic:cNvPr id="1" name=""/>
+                    <pic:cNvPicPr/>
+                  </pic:nvPicPr>
+                  <pic:blipFill>
+                    <a:blip r:embed="rId6"/>
+                    <a:stretch>
+                      <a:fillRect/>
+                    </a:stretch>
+                  </pic:blipFill>
+                  <pic:spPr>
+                    <a:xfrm>
+                      <a:off x="0" y="0"/>
+                      <a:ext cx="6858000" cy="6725920"/>
+                    </a:xfrm>
+                    <a:prstGeom prst="rect">
+                      <a:avLst/>
+                    </a:prstGeom>
+                  </pic:spPr>
+                </pic:pic>
+              </a:graphicData>
+            </a:graphic>
+          </wp:inline>
+        </w:drawing>
+      </w:r>
+    </w:p>
+    <w:p>
+      <w:pPr>
+        <w:pStyle w:val="ListParagraph"/>
+        <w:numPr>
+          <w:ilvl w:val="0"/>
+          <w:numId w:val="3"/>
+        </w:numPr>
+      </w:pPr>
+      <w:r>
+        <w:t>Top Header – Site name and some background styling.</w:t>
+      </w:r>
+    </w:p>
+    <w:p>
+      <w:pPr>
+        <w:pStyle w:val="ListParagraph"/>
+        <w:numPr>
+          <w:ilvl w:val="0"/>
+          <w:numId w:val="3"/>
+        </w:numPr>
+      </w:pPr>
+      <w:r>
+        <w:t>Navbar – Home / Categories / Contributor List / Login / Register</w:t>
+      </w:r>
+    </w:p>
+    <w:p>
+      <w:pPr>
+        <w:pStyle w:val="ListParagraph"/>
+        <w:numPr>
+          <w:ilvl w:val="0"/>
+          <w:numId w:val="3"/>
+        </w:numPr>
+      </w:pPr>
+      <w:r>
+        <w:t>React will send a request to the server to ret</w:t>
+      </w:r>
+      <w:r>
+        <w:t>urn the</w:t>
+      </w:r>
+      <w:r>
+        <w:t xml:space="preserve"> latest 15 posts. Posts will be saved into Redux state</w:t>
+      </w:r>
+      <w:r>
+        <w:t xml:space="preserve"> so that we don’t have to make an additional query request.</w:t>
       </w:r>
       <w:bookmarkStart w:id="0" w:name="_GoBack"/>
       <w:bookmarkEnd w:id="0"/>
+    </w:p>
+    <w:p>
+      <w:pPr>
+        <w:pStyle w:val="ListParagraph"/>
+        <w:numPr>
+          <w:ilvl w:val="0"/>
+          <w:numId w:val="3"/>
+        </w:numPr>
+      </w:pPr>
+      <w:r>
+        <w:t>Will have a “Load More” button to query an additional six posts at a time.</w:t>
+      </w:r>
+    </w:p>
+    <w:p>
+      <w:pPr>
+        <w:pStyle w:val="ListParagraph"/>
+        <w:numPr>
+          <w:ilvl w:val="0"/>
+          <w:numId w:val="3"/>
+        </w:numPr>
+      </w:pPr>
+      <w:r>
+        <w:t>Below that will be a footer.</w:t>
+      </w:r>
     </w:p>
     <w:sectPr>
       <w:pgSz w:w="12240" w:h="15840"/>
@@ -33,6 +377,359 @@
     </w:sectPr>
   </w:body>
 </w:document>
+</file>
+
+<file path=word/numbering.xml><?xml version="1.0" encoding="utf-8"?>
+<w:numbering xmlns:wpc="http://schemas.microsoft.com/office/word/2010/wordprocessingCanvas" xmlns:cx="http://schemas.microsoft.com/office/drawing/2014/chartex" xmlns:cx1="http://schemas.microsoft.com/office/drawing/2015/9/8/chartex" xmlns:cx2="http://schemas.microsoft.com/office/drawing/2015/10/21/chartex" xmlns:cx3="http://schemas.microsoft.com/office/drawing/2016/5/9/chartex" xmlns:cx4="http://schemas.microsoft.com/office/drawing/2016/5/10/chartex" xmlns:cx5="http://schemas.microsoft.com/office/drawing/2016/5/11/chartex" xmlns:cx6="http://schemas.microsoft.com/office/drawing/2016/5/12/chartex" xmlns:cx7="http://schemas.microsoft.com/office/drawing/2016/5/13/chartex" xmlns:cx8="http://schemas.microsoft.com/office/drawing/2016/5/14/chartex" xmlns:mc="http://schemas.openxmlformats.org/markup-compatibility/2006" xmlns:aink="http://schemas.microsoft.com/office/drawing/2016/ink" xmlns:am3d="http://schemas.microsoft.com/office/drawing/2017/model3d" xmlns:o="urn:schemas-microsoft-com:office:office" xmlns:r="http://schemas.openxmlformats.org/officeDocument/2006/relationships" xmlns:m="http://schemas.openxmlformats.org/officeDocument/2006/math" xmlns:v="urn:schemas-microsoft-com:vml" xmlns:wp14="http://schemas.microsoft.com/office/word/2010/wordprocessingDrawing" xmlns:wp="http://schemas.openxmlformats.org/drawingml/2006/wordprocessingDrawing" xmlns:w10="urn:schemas-microsoft-com:office:word" xmlns:w="http://schemas.openxmlformats.org/wordprocessingml/2006/main" xmlns:w14="http://schemas.microsoft.com/office/word/2010/wordml" xmlns:w15="http://schemas.microsoft.com/office/word/2012/wordml" xmlns:w16cid="http://schemas.microsoft.com/office/word/2016/wordml/cid" xmlns:w16se="http://schemas.microsoft.com/office/word/2015/wordml/symex" xmlns:wpg="http://schemas.microsoft.com/office/word/2010/wordprocessingGroup" xmlns:wpi="http://schemas.microsoft.com/office/word/2010/wordprocessingInk" xmlns:wne="http://schemas.microsoft.com/office/word/2006/wordml" xmlns:wps="http://schemas.microsoft.com/office/word/2010/wordprocessingShape" mc:Ignorable="w14 w15 w16se w16cid wp14">
+  <w:abstractNum w:abstractNumId="0" w15:restartNumberingAfterBreak="0">
+    <w:nsid w:val="55722D0F"/>
+    <w:multiLevelType w:val="hybridMultilevel"/>
+    <w:tmpl w:val="AF025DB6"/>
+    <w:lvl w:ilvl="0" w:tplc="04090001">
+      <w:start w:val="1"/>
+      <w:numFmt w:val="bullet"/>
+      <w:lvlText w:val=""/>
+      <w:lvlJc w:val="left"/>
+      <w:pPr>
+        <w:ind w:left="720" w:hanging="360"/>
+      </w:pPr>
+      <w:rPr>
+        <w:rFonts w:ascii="Symbol" w:hAnsi="Symbol" w:hint="default"/>
+      </w:rPr>
+    </w:lvl>
+    <w:lvl w:ilvl="1" w:tplc="04090003" w:tentative="1">
+      <w:start w:val="1"/>
+      <w:numFmt w:val="bullet"/>
+      <w:lvlText w:val="o"/>
+      <w:lvlJc w:val="left"/>
+      <w:pPr>
+        <w:ind w:left="1440" w:hanging="360"/>
+      </w:pPr>
+      <w:rPr>
+        <w:rFonts w:ascii="Courier New" w:hAnsi="Courier New" w:cs="Courier New" w:hint="default"/>
+      </w:rPr>
+    </w:lvl>
+    <w:lvl w:ilvl="2" w:tplc="04090005" w:tentative="1">
+      <w:start w:val="1"/>
+      <w:numFmt w:val="bullet"/>
+      <w:lvlText w:val=""/>
+      <w:lvlJc w:val="left"/>
+      <w:pPr>
+        <w:ind w:left="2160" w:hanging="360"/>
+      </w:pPr>
+      <w:rPr>
+        <w:rFonts w:ascii="Wingdings" w:hAnsi="Wingdings" w:hint="default"/>
+      </w:rPr>
+    </w:lvl>
+    <w:lvl w:ilvl="3" w:tplc="04090001" w:tentative="1">
+      <w:start w:val="1"/>
+      <w:numFmt w:val="bullet"/>
+      <w:lvlText w:val=""/>
+      <w:lvlJc w:val="left"/>
+      <w:pPr>
+        <w:ind w:left="2880" w:hanging="360"/>
+      </w:pPr>
+      <w:rPr>
+        <w:rFonts w:ascii="Symbol" w:hAnsi="Symbol" w:hint="default"/>
+      </w:rPr>
+    </w:lvl>
+    <w:lvl w:ilvl="4" w:tplc="04090003" w:tentative="1">
+      <w:start w:val="1"/>
+      <w:numFmt w:val="bullet"/>
+      <w:lvlText w:val="o"/>
+      <w:lvlJc w:val="left"/>
+      <w:pPr>
+        <w:ind w:left="3600" w:hanging="360"/>
+      </w:pPr>
+      <w:rPr>
+        <w:rFonts w:ascii="Courier New" w:hAnsi="Courier New" w:cs="Courier New" w:hint="default"/>
+      </w:rPr>
+    </w:lvl>
+    <w:lvl w:ilvl="5" w:tplc="04090005" w:tentative="1">
+      <w:start w:val="1"/>
+      <w:numFmt w:val="bullet"/>
+      <w:lvlText w:val=""/>
+      <w:lvlJc w:val="left"/>
+      <w:pPr>
+        <w:ind w:left="4320" w:hanging="360"/>
+      </w:pPr>
+      <w:rPr>
+        <w:rFonts w:ascii="Wingdings" w:hAnsi="Wingdings" w:hint="default"/>
+      </w:rPr>
+    </w:lvl>
+    <w:lvl w:ilvl="6" w:tplc="04090001" w:tentative="1">
+      <w:start w:val="1"/>
+      <w:numFmt w:val="bullet"/>
+      <w:lvlText w:val=""/>
+      <w:lvlJc w:val="left"/>
+      <w:pPr>
+        <w:ind w:left="5040" w:hanging="360"/>
+      </w:pPr>
+      <w:rPr>
+        <w:rFonts w:ascii="Symbol" w:hAnsi="Symbol" w:hint="default"/>
+      </w:rPr>
+    </w:lvl>
+    <w:lvl w:ilvl="7" w:tplc="04090003" w:tentative="1">
+      <w:start w:val="1"/>
+      <w:numFmt w:val="bullet"/>
+      <w:lvlText w:val="o"/>
+      <w:lvlJc w:val="left"/>
+      <w:pPr>
+        <w:ind w:left="5760" w:hanging="360"/>
+      </w:pPr>
+      <w:rPr>
+        <w:rFonts w:ascii="Courier New" w:hAnsi="Courier New" w:cs="Courier New" w:hint="default"/>
+      </w:rPr>
+    </w:lvl>
+    <w:lvl w:ilvl="8" w:tplc="04090005" w:tentative="1">
+      <w:start w:val="1"/>
+      <w:numFmt w:val="bullet"/>
+      <w:lvlText w:val=""/>
+      <w:lvlJc w:val="left"/>
+      <w:pPr>
+        <w:ind w:left="6480" w:hanging="360"/>
+      </w:pPr>
+      <w:rPr>
+        <w:rFonts w:ascii="Wingdings" w:hAnsi="Wingdings" w:hint="default"/>
+      </w:rPr>
+    </w:lvl>
+  </w:abstractNum>
+  <w:abstractNum w:abstractNumId="1" w15:restartNumberingAfterBreak="0">
+    <w:nsid w:val="634C33C5"/>
+    <w:multiLevelType w:val="hybridMultilevel"/>
+    <w:tmpl w:val="B610F176"/>
+    <w:lvl w:ilvl="0" w:tplc="04090001">
+      <w:start w:val="1"/>
+      <w:numFmt w:val="bullet"/>
+      <w:lvlText w:val=""/>
+      <w:lvlJc w:val="left"/>
+      <w:pPr>
+        <w:ind w:left="720" w:hanging="360"/>
+      </w:pPr>
+      <w:rPr>
+        <w:rFonts w:ascii="Symbol" w:hAnsi="Symbol" w:hint="default"/>
+      </w:rPr>
+    </w:lvl>
+    <w:lvl w:ilvl="1" w:tplc="04090003" w:tentative="1">
+      <w:start w:val="1"/>
+      <w:numFmt w:val="bullet"/>
+      <w:lvlText w:val="o"/>
+      <w:lvlJc w:val="left"/>
+      <w:pPr>
+        <w:ind w:left="1440" w:hanging="360"/>
+      </w:pPr>
+      <w:rPr>
+        <w:rFonts w:ascii="Courier New" w:hAnsi="Courier New" w:cs="Courier New" w:hint="default"/>
+      </w:rPr>
+    </w:lvl>
+    <w:lvl w:ilvl="2" w:tplc="04090005" w:tentative="1">
+      <w:start w:val="1"/>
+      <w:numFmt w:val="bullet"/>
+      <w:lvlText w:val=""/>
+      <w:lvlJc w:val="left"/>
+      <w:pPr>
+        <w:ind w:left="2160" w:hanging="360"/>
+      </w:pPr>
+      <w:rPr>
+        <w:rFonts w:ascii="Wingdings" w:hAnsi="Wingdings" w:hint="default"/>
+      </w:rPr>
+    </w:lvl>
+    <w:lvl w:ilvl="3" w:tplc="04090001" w:tentative="1">
+      <w:start w:val="1"/>
+      <w:numFmt w:val="bullet"/>
+      <w:lvlText w:val=""/>
+      <w:lvlJc w:val="left"/>
+      <w:pPr>
+        <w:ind w:left="2880" w:hanging="360"/>
+      </w:pPr>
+      <w:rPr>
+        <w:rFonts w:ascii="Symbol" w:hAnsi="Symbol" w:hint="default"/>
+      </w:rPr>
+    </w:lvl>
+    <w:lvl w:ilvl="4" w:tplc="04090003" w:tentative="1">
+      <w:start w:val="1"/>
+      <w:numFmt w:val="bullet"/>
+      <w:lvlText w:val="o"/>
+      <w:lvlJc w:val="left"/>
+      <w:pPr>
+        <w:ind w:left="3600" w:hanging="360"/>
+      </w:pPr>
+      <w:rPr>
+        <w:rFonts w:ascii="Courier New" w:hAnsi="Courier New" w:cs="Courier New" w:hint="default"/>
+      </w:rPr>
+    </w:lvl>
+    <w:lvl w:ilvl="5" w:tplc="04090005" w:tentative="1">
+      <w:start w:val="1"/>
+      <w:numFmt w:val="bullet"/>
+      <w:lvlText w:val=""/>
+      <w:lvlJc w:val="left"/>
+      <w:pPr>
+        <w:ind w:left="4320" w:hanging="360"/>
+      </w:pPr>
+      <w:rPr>
+        <w:rFonts w:ascii="Wingdings" w:hAnsi="Wingdings" w:hint="default"/>
+      </w:rPr>
+    </w:lvl>
+    <w:lvl w:ilvl="6" w:tplc="04090001" w:tentative="1">
+      <w:start w:val="1"/>
+      <w:numFmt w:val="bullet"/>
+      <w:lvlText w:val=""/>
+      <w:lvlJc w:val="left"/>
+      <w:pPr>
+        <w:ind w:left="5040" w:hanging="360"/>
+      </w:pPr>
+      <w:rPr>
+        <w:rFonts w:ascii="Symbol" w:hAnsi="Symbol" w:hint="default"/>
+      </w:rPr>
+    </w:lvl>
+    <w:lvl w:ilvl="7" w:tplc="04090003" w:tentative="1">
+      <w:start w:val="1"/>
+      <w:numFmt w:val="bullet"/>
+      <w:lvlText w:val="o"/>
+      <w:lvlJc w:val="left"/>
+      <w:pPr>
+        <w:ind w:left="5760" w:hanging="360"/>
+      </w:pPr>
+      <w:rPr>
+        <w:rFonts w:ascii="Courier New" w:hAnsi="Courier New" w:cs="Courier New" w:hint="default"/>
+      </w:rPr>
+    </w:lvl>
+    <w:lvl w:ilvl="8" w:tplc="04090005" w:tentative="1">
+      <w:start w:val="1"/>
+      <w:numFmt w:val="bullet"/>
+      <w:lvlText w:val=""/>
+      <w:lvlJc w:val="left"/>
+      <w:pPr>
+        <w:ind w:left="6480" w:hanging="360"/>
+      </w:pPr>
+      <w:rPr>
+        <w:rFonts w:ascii="Wingdings" w:hAnsi="Wingdings" w:hint="default"/>
+      </w:rPr>
+    </w:lvl>
+  </w:abstractNum>
+  <w:abstractNum w:abstractNumId="2" w15:restartNumberingAfterBreak="0">
+    <w:nsid w:val="76626583"/>
+    <w:multiLevelType w:val="hybridMultilevel"/>
+    <w:tmpl w:val="5A361C92"/>
+    <w:lvl w:ilvl="0" w:tplc="04090001">
+      <w:start w:val="1"/>
+      <w:numFmt w:val="bullet"/>
+      <w:lvlText w:val=""/>
+      <w:lvlJc w:val="left"/>
+      <w:pPr>
+        <w:ind w:left="720" w:hanging="360"/>
+      </w:pPr>
+      <w:rPr>
+        <w:rFonts w:ascii="Symbol" w:hAnsi="Symbol" w:hint="default"/>
+      </w:rPr>
+    </w:lvl>
+    <w:lvl w:ilvl="1" w:tplc="04090003" w:tentative="1">
+      <w:start w:val="1"/>
+      <w:numFmt w:val="bullet"/>
+      <w:lvlText w:val="o"/>
+      <w:lvlJc w:val="left"/>
+      <w:pPr>
+        <w:ind w:left="1440" w:hanging="360"/>
+      </w:pPr>
+      <w:rPr>
+        <w:rFonts w:ascii="Courier New" w:hAnsi="Courier New" w:cs="Courier New" w:hint="default"/>
+      </w:rPr>
+    </w:lvl>
+    <w:lvl w:ilvl="2" w:tplc="04090005" w:tentative="1">
+      <w:start w:val="1"/>
+      <w:numFmt w:val="bullet"/>
+      <w:lvlText w:val=""/>
+      <w:lvlJc w:val="left"/>
+      <w:pPr>
+        <w:ind w:left="2160" w:hanging="360"/>
+      </w:pPr>
+      <w:rPr>
+        <w:rFonts w:ascii="Wingdings" w:hAnsi="Wingdings" w:hint="default"/>
+      </w:rPr>
+    </w:lvl>
+    <w:lvl w:ilvl="3" w:tplc="04090001" w:tentative="1">
+      <w:start w:val="1"/>
+      <w:numFmt w:val="bullet"/>
+      <w:lvlText w:val=""/>
+      <w:lvlJc w:val="left"/>
+      <w:pPr>
+        <w:ind w:left="2880" w:hanging="360"/>
+      </w:pPr>
+      <w:rPr>
+        <w:rFonts w:ascii="Symbol" w:hAnsi="Symbol" w:hint="default"/>
+      </w:rPr>
+    </w:lvl>
+    <w:lvl w:ilvl="4" w:tplc="04090003" w:tentative="1">
+      <w:start w:val="1"/>
+      <w:numFmt w:val="bullet"/>
+      <w:lvlText w:val="o"/>
+      <w:lvlJc w:val="left"/>
+      <w:pPr>
+        <w:ind w:left="3600" w:hanging="360"/>
+      </w:pPr>
+      <w:rPr>
+        <w:rFonts w:ascii="Courier New" w:hAnsi="Courier New" w:cs="Courier New" w:hint="default"/>
+      </w:rPr>
+    </w:lvl>
+    <w:lvl w:ilvl="5" w:tplc="04090005" w:tentative="1">
+      <w:start w:val="1"/>
+      <w:numFmt w:val="bullet"/>
+      <w:lvlText w:val=""/>
+      <w:lvlJc w:val="left"/>
+      <w:pPr>
+        <w:ind w:left="4320" w:hanging="360"/>
+      </w:pPr>
+      <w:rPr>
+        <w:rFonts w:ascii="Wingdings" w:hAnsi="Wingdings" w:hint="default"/>
+      </w:rPr>
+    </w:lvl>
+    <w:lvl w:ilvl="6" w:tplc="04090001" w:tentative="1">
+      <w:start w:val="1"/>
+      <w:numFmt w:val="bullet"/>
+      <w:lvlText w:val=""/>
+      <w:lvlJc w:val="left"/>
+      <w:pPr>
+        <w:ind w:left="5040" w:hanging="360"/>
+      </w:pPr>
+      <w:rPr>
+        <w:rFonts w:ascii="Symbol" w:hAnsi="Symbol" w:hint="default"/>
+      </w:rPr>
+    </w:lvl>
+    <w:lvl w:ilvl="7" w:tplc="04090003" w:tentative="1">
+      <w:start w:val="1"/>
+      <w:numFmt w:val="bullet"/>
+      <w:lvlText w:val="o"/>
+      <w:lvlJc w:val="left"/>
+      <w:pPr>
+        <w:ind w:left="5760" w:hanging="360"/>
+      </w:pPr>
+      <w:rPr>
+        <w:rFonts w:ascii="Courier New" w:hAnsi="Courier New" w:cs="Courier New" w:hint="default"/>
+      </w:rPr>
+    </w:lvl>
+    <w:lvl w:ilvl="8" w:tplc="04090005" w:tentative="1">
+      <w:start w:val="1"/>
+      <w:numFmt w:val="bullet"/>
+      <w:lvlText w:val=""/>
+      <w:lvlJc w:val="left"/>
+      <w:pPr>
+        <w:ind w:left="6480" w:hanging="360"/>
+      </w:pPr>
+      <w:rPr>
+        <w:rFonts w:ascii="Wingdings" w:hAnsi="Wingdings" w:hint="default"/>
+      </w:rPr>
+    </w:lvl>
+  </w:abstractNum>
+  <w:num w:numId="1">
+    <w:abstractNumId w:val="2"/>
+  </w:num>
+  <w:num w:numId="2">
+    <w:abstractNumId w:val="0"/>
+  </w:num>
+  <w:num w:numId="3">
+    <w:abstractNumId w:val="1"/>
+  </w:num>
+</w:numbering>
 </file>
 
 <file path=word/styles.xml><?xml version="1.0" encoding="utf-8"?>
@@ -456,6 +1153,40 @@
     <w:semiHidden/>
     <w:unhideWhenUsed/>
   </w:style>
+  <w:style w:type="paragraph" w:styleId="ListParagraph">
+    <w:name w:val="List Paragraph"/>
+    <w:basedOn w:val="Normal"/>
+    <w:uiPriority w:val="34"/>
+    <w:qFormat/>
+    <w:rsid w:val="00013BA4"/>
+    <w:pPr>
+      <w:ind w:left="720"/>
+      <w:contextualSpacing/>
+    </w:pPr>
+  </w:style>
+  <w:style w:type="character" w:styleId="Hyperlink">
+    <w:name w:val="Hyperlink"/>
+    <w:basedOn w:val="DefaultParagraphFont"/>
+    <w:uiPriority w:val="99"/>
+    <w:unhideWhenUsed/>
+    <w:rsid w:val="007C63C3"/>
+    <w:rPr>
+      <w:color w:val="0563C1" w:themeColor="hyperlink"/>
+      <w:u w:val="single"/>
+    </w:rPr>
+  </w:style>
+  <w:style w:type="character" w:styleId="UnresolvedMention">
+    <w:name w:val="Unresolved Mention"/>
+    <w:basedOn w:val="DefaultParagraphFont"/>
+    <w:uiPriority w:val="99"/>
+    <w:semiHidden/>
+    <w:unhideWhenUsed/>
+    <w:rsid w:val="007C63C3"/>
+    <w:rPr>
+      <w:color w:val="605E5C"/>
+      <w:shd w:val="clear" w:color="auto" w:fill="E1DFDD"/>
+    </w:rPr>
+  </w:style>
 </w:styles>
 </file>
 

</xml_diff>

<commit_message>
Create Spinner component to appear while making API request to backend server
</commit_message>
<xml_diff>
--- a/digi-gallery-design.docx
+++ b/digi-gallery-design.docx
@@ -307,8 +307,13 @@
         </w:numPr>
       </w:pPr>
       <w:r>
-        <w:t>Top Header – Site name and some background styling.</w:t>
-      </w:r>
+        <w:t>Articles will show a spin</w:t>
+      </w:r>
+      <w:r>
+        <w:t>ner as the post is being loaded.</w:t>
+      </w:r>
+      <w:bookmarkStart w:id="0" w:name="_GoBack"/>
+      <w:bookmarkEnd w:id="0"/>
     </w:p>
     <w:p>
       <w:pPr>
@@ -319,7 +324,7 @@
         </w:numPr>
       </w:pPr>
       <w:r>
-        <w:t>Navbar – Home / Categories / Contributor List / Login / Register</w:t>
+        <w:t>Top Header – Site name and some background styling.</w:t>
       </w:r>
     </w:p>
     <w:p>
@@ -331,6 +336,18 @@
         </w:numPr>
       </w:pPr>
       <w:r>
+        <w:t>Navbar – Home / Categories / Contributor List / Login / Register</w:t>
+      </w:r>
+    </w:p>
+    <w:p>
+      <w:pPr>
+        <w:pStyle w:val="ListParagraph"/>
+        <w:numPr>
+          <w:ilvl w:val="0"/>
+          <w:numId w:val="3"/>
+        </w:numPr>
+      </w:pPr>
+      <w:r>
         <w:t>React will send a request to the server to ret</w:t>
       </w:r>
       <w:r>
@@ -342,8 +359,6 @@
       <w:r>
         <w:t xml:space="preserve"> so that we don’t have to make an additional query request.</w:t>
       </w:r>
-      <w:bookmarkStart w:id="0" w:name="_GoBack"/>
-      <w:bookmarkEnd w:id="0"/>
     </w:p>
     <w:p>
       <w:pPr>

</xml_diff>